<commit_message>
Add files via upload to AVDS_repo folder
Testing docx to markdown functionality.
</commit_message>
<xml_diff>
--- a/AVDS_repo/01_README.docx
+++ b/AVDS_repo/01_README.docx
@@ -4,22 +4,21 @@
   <w:body>
     <w:p>
       <w:pPr>
-        <w:rPr>
-          <w:rFonts w:ascii="Roboto" w:cs="Roboto" w:eastAsia="Roboto" w:hAnsi="Roboto"/>
-          <w:b w:val="1"/>
-        </w:rPr>
-      </w:pPr>
-      <w:r>
-        <w:rPr>
-          <w:rFonts w:ascii="Roboto" w:cs="Roboto" w:eastAsia="Roboto" w:hAnsi="Roboto"/>
-          <w:b w:val="1"/>
-          <w:rtl w:val="0"/>
-        </w:rPr>
-        <w:t xml:space="preserve">Purpose</w:t>
-      </w:r>
-    </w:p>
-    <w:p>
-      <w:pPr>
+        <w:pStyle w:val="Heading2"/>
+        <w:rPr/>
+      </w:pPr>
+      <w:bookmarkStart w:colFirst="0" w:colLast="0" w:name="_uiu52y1ydq29" w:id="0"/>
+      <w:bookmarkEnd w:id="0"/>
+      <w:r>
+        <w:rPr>
+          <w:rtl w:val="0"/>
+        </w:rPr>
+        <w:t xml:space="preserve">Explanation of purpose and contents of this repository</w:t>
+      </w:r>
+    </w:p>
+    <w:p>
+      <w:pPr>
+        <w:pageBreakBefore w:val="0"/>
         <w:rPr>
           <w:rFonts w:ascii="Roboto" w:cs="Roboto" w:eastAsia="Roboto" w:hAnsi="Roboto"/>
         </w:rPr>
@@ -34,124 +33,116 @@
     </w:p>
     <w:p>
       <w:pPr>
-        <w:rPr>
-          <w:rFonts w:ascii="Roboto" w:cs="Roboto" w:eastAsia="Roboto" w:hAnsi="Roboto"/>
-        </w:rPr>
-      </w:pPr>
-      <w:r>
-        <w:rPr>
-          <w:rtl w:val="0"/>
-        </w:rPr>
-      </w:r>
-    </w:p>
-    <w:p>
-      <w:pPr>
-        <w:rPr>
-          <w:rFonts w:ascii="Roboto" w:cs="Roboto" w:eastAsia="Roboto" w:hAnsi="Roboto"/>
-        </w:rPr>
-      </w:pPr>
-      <w:r>
-        <w:rPr>
-          <w:rFonts w:ascii="Roboto" w:cs="Roboto" w:eastAsia="Roboto" w:hAnsi="Roboto"/>
-          <w:rtl w:val="0"/>
-        </w:rPr>
-        <w:t xml:space="preserve">Our group has learned invaluable lessons about working within and around ingrained and resistant academic institutions and culture and we want to share these lessons  with anyone interested in advancing racial equity at their institution. This repo will contain documents that explain simple steps for getting started, common barriers one may encounter and how to tackle them, as well as an abundance of materials developed by AVDS that can be used as template materials (including surveys, standard operating procedures (SOPs), onboarding materials, bylaws, Code of Conduct, etc). </w:t>
-      </w:r>
-    </w:p>
-    <w:p>
-      <w:pPr>
-        <w:rPr>
-          <w:rFonts w:ascii="Roboto" w:cs="Roboto" w:eastAsia="Roboto" w:hAnsi="Roboto"/>
-        </w:rPr>
-      </w:pPr>
-      <w:r>
-        <w:rPr>
-          <w:rtl w:val="0"/>
-        </w:rPr>
-      </w:r>
-    </w:p>
-    <w:p>
-      <w:pPr>
-        <w:rPr>
-          <w:rFonts w:ascii="Roboto" w:cs="Roboto" w:eastAsia="Roboto" w:hAnsi="Roboto"/>
-        </w:rPr>
-      </w:pPr>
-      <w:r>
-        <w:rPr>
-          <w:rFonts w:ascii="Roboto" w:cs="Roboto" w:eastAsia="Roboto" w:hAnsi="Roboto"/>
-          <w:rtl w:val="0"/>
-        </w:rPr>
-        <w:t xml:space="preserve">We are still continuously learning how to radically and meaningfully engage in racial equity work and certainly do not know all of the answers, but we hope our material helps you in your work. </w:t>
-      </w:r>
-    </w:p>
-    <w:p>
-      <w:pPr>
-        <w:rPr>
-          <w:rFonts w:ascii="Roboto" w:cs="Roboto" w:eastAsia="Roboto" w:hAnsi="Roboto"/>
-        </w:rPr>
-      </w:pPr>
-      <w:r>
-        <w:rPr>
-          <w:rtl w:val="0"/>
-        </w:rPr>
-      </w:r>
-    </w:p>
-    <w:p>
-      <w:pPr>
-        <w:rPr>
-          <w:rFonts w:ascii="Roboto" w:cs="Roboto" w:eastAsia="Roboto" w:hAnsi="Roboto"/>
-          <w:b w:val="1"/>
-        </w:rPr>
-      </w:pPr>
-      <w:r>
-        <w:rPr>
-          <w:rFonts w:ascii="Roboto" w:cs="Roboto" w:eastAsia="Roboto" w:hAnsi="Roboto"/>
-          <w:b w:val="1"/>
-          <w:rtl w:val="0"/>
-        </w:rPr>
-        <w:t xml:space="preserve">Pie in the sky goal</w:t>
-      </w:r>
-    </w:p>
-    <w:p>
-      <w:pPr>
-        <w:rPr>
-          <w:rFonts w:ascii="Roboto" w:cs="Roboto" w:eastAsia="Roboto" w:hAnsi="Roboto"/>
-        </w:rPr>
-      </w:pPr>
-      <w:r>
-        <w:rPr>
-          <w:rFonts w:ascii="Roboto" w:cs="Roboto" w:eastAsia="Roboto" w:hAnsi="Roboto"/>
-          <w:rtl w:val="0"/>
-        </w:rPr>
-        <w:t xml:space="preserve">Ultimately, this repo may serve as a foundation for making AVDS a national group with local chapters. </w:t>
-      </w:r>
-    </w:p>
-    <w:p>
-      <w:pPr>
-        <w:rPr>
-          <w:rFonts w:ascii="Roboto" w:cs="Roboto" w:eastAsia="Roboto" w:hAnsi="Roboto"/>
-        </w:rPr>
-      </w:pPr>
-      <w:r>
-        <w:rPr>
-          <w:rtl w:val="0"/>
-        </w:rPr>
-      </w:r>
-    </w:p>
-    <w:p>
-      <w:pPr>
-        <w:rPr>
-          <w:rFonts w:ascii="Roboto" w:cs="Roboto" w:eastAsia="Roboto" w:hAnsi="Roboto"/>
-        </w:rPr>
-      </w:pPr>
-      <w:r>
-        <w:rPr>
-          <w:rtl w:val="0"/>
-        </w:rPr>
-      </w:r>
-    </w:p>
-    <w:p>
-      <w:pPr>
+        <w:pageBreakBefore w:val="0"/>
+        <w:rPr>
+          <w:rFonts w:ascii="Roboto" w:cs="Roboto" w:eastAsia="Roboto" w:hAnsi="Roboto"/>
+        </w:rPr>
+      </w:pPr>
+      <w:r>
+        <w:rPr>
+          <w:rtl w:val="0"/>
+        </w:rPr>
+      </w:r>
+    </w:p>
+    <w:p>
+      <w:pPr>
+        <w:pageBreakBefore w:val="0"/>
+        <w:rPr>
+          <w:rFonts w:ascii="Roboto" w:cs="Roboto" w:eastAsia="Roboto" w:hAnsi="Roboto"/>
+        </w:rPr>
+      </w:pPr>
+      <w:r>
+        <w:rPr>
+          <w:rFonts w:ascii="Roboto" w:cs="Roboto" w:eastAsia="Roboto" w:hAnsi="Roboto"/>
+          <w:rtl w:val="0"/>
+        </w:rPr>
+        <w:t xml:space="preserve">Our group has learned invaluable lessons about working within and around ingrained and resistant academic institutions and culture and we want to share these lessons  with anyone interested in advancing racial equity at their institution. This repository contains documents that explain simple steps for getting started, common barriers one may encounter and how to tackle them, as well as an abundance of materials developed by AVDS that can be used as template materials (including surveys, standard operating procedures (SOPs), onboarding materials, bylaws, Code of Conduct, etc). </w:t>
+      </w:r>
+    </w:p>
+    <w:p>
+      <w:pPr>
+        <w:pageBreakBefore w:val="0"/>
+        <w:rPr>
+          <w:rFonts w:ascii="Roboto" w:cs="Roboto" w:eastAsia="Roboto" w:hAnsi="Roboto"/>
+        </w:rPr>
+      </w:pPr>
+      <w:r>
+        <w:rPr>
+          <w:rtl w:val="0"/>
+        </w:rPr>
+      </w:r>
+    </w:p>
+    <w:p>
+      <w:pPr>
+        <w:pageBreakBefore w:val="0"/>
+        <w:rPr>
+          <w:rFonts w:ascii="Roboto" w:cs="Roboto" w:eastAsia="Roboto" w:hAnsi="Roboto"/>
+        </w:rPr>
+      </w:pPr>
+      <w:r>
+        <w:rPr>
+          <w:rFonts w:ascii="Roboto" w:cs="Roboto" w:eastAsia="Roboto" w:hAnsi="Roboto"/>
+          <w:rtl w:val="0"/>
+        </w:rPr>
+        <w:t xml:space="preserve">We are continuously learning how to radically and meaningfully engage in racial equity work and certainly do not know all of the answers, but we hope our material helps you in your work. </w:t>
+      </w:r>
+    </w:p>
+    <w:p>
+      <w:pPr>
+        <w:pageBreakBefore w:val="0"/>
+        <w:rPr>
+          <w:rFonts w:ascii="Roboto" w:cs="Roboto" w:eastAsia="Roboto" w:hAnsi="Roboto"/>
+        </w:rPr>
+      </w:pPr>
+      <w:r>
+        <w:rPr>
+          <w:rtl w:val="0"/>
+        </w:rPr>
+      </w:r>
+    </w:p>
+    <w:p>
+      <w:pPr>
+        <w:pageBreakBefore w:val="0"/>
+        <w:rPr>
+          <w:rFonts w:ascii="Roboto" w:cs="Roboto" w:eastAsia="Roboto" w:hAnsi="Roboto"/>
+        </w:rPr>
+      </w:pPr>
+      <w:r>
+        <w:rPr>
+          <w:rtl w:val="0"/>
+        </w:rPr>
+      </w:r>
+    </w:p>
+    <w:p>
+      <w:pPr>
+        <w:pStyle w:val="Heading2"/>
+        <w:rPr/>
+      </w:pPr>
+      <w:bookmarkStart w:colFirst="0" w:colLast="0" w:name="_gq0l54u52cvk" w:id="1"/>
+      <w:bookmarkEnd w:id="1"/>
+      <w:r>
+        <w:rPr>
+          <w:rtl w:val="0"/>
+        </w:rPr>
+        <w:t xml:space="preserve">How to use this repo</w:t>
+      </w:r>
+    </w:p>
+    <w:p>
+      <w:pPr>
+        <w:pageBreakBefore w:val="0"/>
+        <w:rPr>
+          <w:rFonts w:ascii="Roboto" w:cs="Roboto" w:eastAsia="Roboto" w:hAnsi="Roboto"/>
+        </w:rPr>
+      </w:pPr>
+      <w:r>
+        <w:rPr>
+          <w:rtl w:val="0"/>
+        </w:rPr>
+      </w:r>
+    </w:p>
+    <w:p>
+      <w:pPr>
+        <w:pageBreakBefore w:val="0"/>
         <w:rPr>
           <w:rFonts w:ascii="Roboto" w:cs="Roboto" w:eastAsia="Roboto" w:hAnsi="Roboto"/>
           <w:highlight w:val="yellow"/>
@@ -186,6 +177,7 @@
     </w:p>
     <w:p>
       <w:pPr>
+        <w:pageBreakBefore w:val="0"/>
         <w:rPr>
           <w:rFonts w:ascii="Roboto" w:cs="Roboto" w:eastAsia="Roboto" w:hAnsi="Roboto"/>
           <w:highlight w:val="yellow"/>
@@ -199,6 +191,7 @@
     </w:p>
     <w:p>
       <w:pPr>
+        <w:pageBreakBefore w:val="0"/>
         <w:rPr>
           <w:rFonts w:ascii="Roboto" w:cs="Roboto" w:eastAsia="Roboto" w:hAnsi="Roboto"/>
           <w:highlight w:val="yellow"/>
@@ -229,6 +222,7 @@
       <w:pPr>
         <w:keepNext w:val="0"/>
         <w:keepLines w:val="0"/>
+        <w:pageBreakBefore w:val="0"/>
         <w:widowControl w:val="0"/>
         <w:pBdr>
           <w:top w:space="0" w:sz="0" w:val="nil"/>
@@ -279,6 +273,7 @@
       <w:pPr>
         <w:keepNext w:val="0"/>
         <w:keepLines w:val="0"/>
+        <w:pageBreakBefore w:val="0"/>
         <w:widowControl w:val="0"/>
         <w:pBdr>
           <w:top w:space="0" w:sz="0" w:val="nil"/>
@@ -327,6 +322,7 @@
       <w:pPr>
         <w:keepNext w:val="0"/>
         <w:keepLines w:val="0"/>
+        <w:pageBreakBefore w:val="0"/>
         <w:widowControl w:val="0"/>
         <w:pBdr>
           <w:top w:space="0" w:sz="0" w:val="nil"/>
@@ -363,6 +359,7 @@
       <w:pPr>
         <w:keepNext w:val="0"/>
         <w:keepLines w:val="0"/>
+        <w:pageBreakBefore w:val="0"/>
         <w:widowControl w:val="0"/>
         <w:pBdr>
           <w:top w:space="0" w:sz="0" w:val="nil"/>
@@ -445,6 +442,7 @@
     <w:pPr>
       <w:keepNext w:val="1"/>
       <w:keepLines w:val="1"/>
+      <w:pageBreakBefore w:val="0"/>
       <w:spacing w:after="120" w:before="400" w:lineRule="auto"/>
     </w:pPr>
     <w:rPr>
@@ -459,6 +457,7 @@
     <w:pPr>
       <w:keepNext w:val="1"/>
       <w:keepLines w:val="1"/>
+      <w:pageBreakBefore w:val="0"/>
       <w:spacing w:after="120" w:before="360" w:lineRule="auto"/>
     </w:pPr>
     <w:rPr>
@@ -474,6 +473,7 @@
     <w:pPr>
       <w:keepNext w:val="1"/>
       <w:keepLines w:val="1"/>
+      <w:pageBreakBefore w:val="0"/>
       <w:spacing w:after="80" w:before="320" w:lineRule="auto"/>
     </w:pPr>
     <w:rPr>
@@ -490,6 +490,7 @@
     <w:pPr>
       <w:keepNext w:val="1"/>
       <w:keepLines w:val="1"/>
+      <w:pageBreakBefore w:val="0"/>
       <w:spacing w:after="80" w:before="280" w:lineRule="auto"/>
     </w:pPr>
     <w:rPr>
@@ -505,6 +506,7 @@
     <w:pPr>
       <w:keepNext w:val="1"/>
       <w:keepLines w:val="1"/>
+      <w:pageBreakBefore w:val="0"/>
       <w:spacing w:after="80" w:before="240" w:lineRule="auto"/>
     </w:pPr>
     <w:rPr>
@@ -520,6 +522,7 @@
     <w:pPr>
       <w:keepNext w:val="1"/>
       <w:keepLines w:val="1"/>
+      <w:pageBreakBefore w:val="0"/>
       <w:spacing w:after="80" w:before="240" w:lineRule="auto"/>
     </w:pPr>
     <w:rPr>
@@ -536,6 +539,7 @@
     <w:pPr>
       <w:keepNext w:val="1"/>
       <w:keepLines w:val="1"/>
+      <w:pageBreakBefore w:val="0"/>
       <w:spacing w:after="60" w:before="0" w:lineRule="auto"/>
     </w:pPr>
     <w:rPr>
@@ -550,6 +554,7 @@
     <w:pPr>
       <w:keepNext w:val="1"/>
       <w:keepLines w:val="1"/>
+      <w:pageBreakBefore w:val="0"/>
       <w:spacing w:after="320" w:before="0" w:lineRule="auto"/>
     </w:pPr>
     <w:rPr>

</xml_diff>